<commit_message>
no youtube links on the resume
</commit_message>
<xml_diff>
--- a/0_Jay Blankenship Resume.docx
+++ b/0_Jay Blankenship Resume.docx
@@ -1251,35 +1251,7 @@
           <w:rtl w:val="0"/>
         </w:rPr>
         <w:t xml:space="preserve">Implemented camera movement and hierarchical transformations, enhancing rendering efficiency and user interaction.</w:t>
-        <w:br w:type="textWrapping"/>
-      </w:r>
-      <w:r>
-        <w:rPr>
-          <w:i w:val="1"/>
-          <w:sz w:val="19"/>
-          <w:szCs w:val="19"/>
-          <w:rtl w:val="0"/>
-        </w:rPr>
-        <w:t xml:space="preserve">Portfolio</w:t>
-      </w:r>
-      <w:r>
-        <w:rPr>
-          <w:sz w:val="19"/>
-          <w:szCs w:val="19"/>
-          <w:rtl w:val="0"/>
-        </w:rPr>
-        <w:t xml:space="preserve">:</w:t>
-      </w:r>
-      <w:hyperlink r:id="rId10">
-        <w:r>
-          <w:rPr>
-            <w:sz w:val="19"/>
-            <w:szCs w:val="19"/>
-            <w:rtl w:val="0"/>
-          </w:rPr>
-          <w:t xml:space="preserve"> https://www.youtube.com/watch?v=tDC5uYWP46Y</w:t>
-        </w:r>
-      </w:hyperlink>
+      </w:r>
       <w:r>
         <w:rPr>
           <w:rtl w:val="0"/>
@@ -1500,7 +1472,7 @@
         </w:rPr>
         <w:t xml:space="preserve">Published AI-driven 3D Snake game on itch.io</w:t>
       </w:r>
-      <w:hyperlink r:id="rId11">
+      <w:hyperlink r:id="rId10">
         <w:r>
           <w:rPr>
             <w:sz w:val="19"/>
@@ -1579,8 +1551,8 @@
       </w:r>
     </w:p>
     <w:sectPr>
-      <w:headerReference r:id="rId12" w:type="default"/>
-      <w:footerReference r:id="rId13" w:type="default"/>
+      <w:headerReference r:id="rId11" w:type="default"/>
+      <w:footerReference r:id="rId12" w:type="default"/>
       <w:pgSz w:h="15840" w:w="12240" w:orient="portrait"/>
       <w:pgMar w:bottom="1440" w:top="1080" w:left="1440" w:right="1440" w:header="720" w:footer="720"/>
       <w:pgNumType w:start="1"/>

</xml_diff>